<commit_message>
Updated documents adjusted tooling assignment
</commit_message>
<xml_diff>
--- a/itmt-430/tooling-assignments/tooling-assignments.docx
+++ b/itmt-430/tooling-assignments/tooling-assignments.docx
@@ -131,13 +131,32 @@
     </w:p>
     <w:p>
       <w:pPr>
+        <w:pStyle w:val="BodyText"/>
+      </w:pPr>
+      <w:r>
+        <w:t xml:space="preserve">This link provides information on installing Bash 5.0 on MacOS and activating it to replace Bash 3.x</w:t>
+      </w:r>
+      <w:r>
+        <w:t xml:space="preserve"> </w:t>
+      </w:r>
+      <w:hyperlink r:id="rId25">
+        <w:r>
+          <w:rPr>
+            <w:rStyle w:val="Hyperlink"/>
+          </w:rPr>
+          <w:t xml:space="preserve">https://www.ioannispoulakas.com/2019/03/10/how-to-install-bash-5-on-macos/</w:t>
+        </w:r>
+      </w:hyperlink>
+    </w:p>
+    <w:p>
+      <w:pPr>
         <w:pStyle w:val="Heading2"/>
       </w:pPr>
-      <w:bookmarkStart w:id="25" w:name="package-managers-for-windows-and-macos"/>
+      <w:bookmarkStart w:id="26" w:name="package-managers-for-windows-and-macos"/>
       <w:r>
         <w:t xml:space="preserve">Package Managers for Windows and MacOS</w:t>
       </w:r>
-      <w:bookmarkEnd w:id="25"/>
+      <w:bookmarkEnd w:id="26"/>
     </w:p>
     <w:p>
       <w:pPr>
@@ -149,7 +168,7 @@
       <w:r>
         <w:t xml:space="preserve"> </w:t>
       </w:r>
-      <w:hyperlink r:id="rId26">
+      <w:hyperlink r:id="rId27">
         <w:r>
           <w:rPr>
             <w:rStyle w:val="Hyperlink"/>
@@ -163,7 +182,7 @@
       <w:r>
         <w:t xml:space="preserve"> </w:t>
       </w:r>
-      <w:hyperlink r:id="rId27">
+      <w:hyperlink r:id="rId28">
         <w:r>
           <w:rPr>
             <w:rStyle w:val="Hyperlink"/>
@@ -206,11 +225,11 @@
       <w:pPr>
         <w:pStyle w:val="Heading2"/>
       </w:pPr>
-      <w:bookmarkStart w:id="28" w:name="install-git"/>
+      <w:bookmarkStart w:id="29" w:name="install-git"/>
       <w:r>
         <w:t xml:space="preserve">Install Git</w:t>
       </w:r>
-      <w:bookmarkEnd w:id="28"/>
+      <w:bookmarkEnd w:id="29"/>
     </w:p>
     <w:p>
       <w:pPr>
@@ -306,11 +325,11 @@
       <w:pPr>
         <w:pStyle w:val="Heading2"/>
       </w:pPr>
-      <w:bookmarkStart w:id="29" w:name="install-virtualbox"/>
+      <w:bookmarkStart w:id="30" w:name="install-virtualbox"/>
       <w:r>
         <w:t xml:space="preserve">Install VirtualBox</w:t>
       </w:r>
-      <w:bookmarkEnd w:id="29"/>
+      <w:bookmarkEnd w:id="30"/>
     </w:p>
     <w:p>
       <w:pPr>
@@ -324,11 +343,11 @@
       <w:pPr>
         <w:pStyle w:val="Heading2"/>
       </w:pPr>
-      <w:bookmarkStart w:id="30" w:name="install-vagrant"/>
+      <w:bookmarkStart w:id="31" w:name="install-vagrant"/>
       <w:r>
         <w:t xml:space="preserve">Install Vagrant</w:t>
       </w:r>
-      <w:bookmarkEnd w:id="30"/>
+      <w:bookmarkEnd w:id="31"/>
     </w:p>
     <w:p>
       <w:pPr>
@@ -340,7 +359,7 @@
       <w:r>
         <w:t xml:space="preserve"> </w:t>
       </w:r>
-      <w:hyperlink r:id="rId31">
+      <w:hyperlink r:id="rId32">
         <w:r>
           <w:rPr>
             <w:rStyle w:val="Hyperlink"/>
@@ -363,13 +382,52 @@
     </w:p>
     <w:p>
       <w:pPr>
+        <w:pStyle w:val="BodyText"/>
+      </w:pPr>
+      <w:r>
+        <w:t xml:space="preserve">Complete the Vagrant tutorial located at</w:t>
+      </w:r>
+      <w:r>
+        <w:t xml:space="preserve"> </w:t>
+      </w:r>
+      <w:hyperlink r:id="rId33">
+        <w:r>
+          <w:rPr>
+            <w:rStyle w:val="Hyperlink"/>
+          </w:rPr>
+          <w:t xml:space="preserve">https://www.vagrantup.com/intro/getting-started/index.html</w:t>
+        </w:r>
+      </w:hyperlink>
+      <w:r>
+        <w:t xml:space="preserve">, up to the TEARDOWN step, skipping the SHARE step.</w:t>
+      </w:r>
+    </w:p>
+    <w:p>
+      <w:pPr>
+        <w:pStyle w:val="BodyText"/>
+      </w:pPr>
+      <w:r>
+        <w:t xml:space="preserve">After completing this tutorial take a screenshot of the output of the command</w:t>
+      </w:r>
+      <w:r>
+        <w:t xml:space="preserve"> </w:t>
+      </w:r>
+      <w:r>
+        <w:rPr>
+          <w:rStyle w:val="VerbatimChar"/>
+        </w:rPr>
+        <w:t xml:space="preserve">vagrant box list</w:t>
+      </w:r>
+    </w:p>
+    <w:p>
+      <w:pPr>
         <w:pStyle w:val="Heading2"/>
       </w:pPr>
-      <w:bookmarkStart w:id="32" w:name="install-packer.io"/>
+      <w:bookmarkStart w:id="34" w:name="install-packer.io"/>
       <w:r>
         <w:t xml:space="preserve">Install Packer.io</w:t>
       </w:r>
-      <w:bookmarkEnd w:id="32"/>
+      <w:bookmarkEnd w:id="34"/>
     </w:p>
     <w:p>
       <w:pPr>
@@ -381,7 +439,7 @@
       <w:r>
         <w:t xml:space="preserve"> </w:t>
       </w:r>
-      <w:hyperlink r:id="rId33">
+      <w:hyperlink r:id="rId35">
         <w:r>
           <w:rPr>
             <w:rStyle w:val="Hyperlink"/>
@@ -404,13 +462,98 @@
     </w:p>
     <w:p>
       <w:pPr>
+        <w:pStyle w:val="BodyText"/>
+      </w:pPr>
+      <w:r>
+        <w:t xml:space="preserve">I have a series of samples that I use from Packer to build images. Clone this sample repo to your computer:</w:t>
+      </w:r>
+      <w:r>
+        <w:t xml:space="preserve"> </w:t>
+      </w:r>
+      <w:r>
+        <w:rPr>
+          <w:rStyle w:val="VerbatimChar"/>
+        </w:rPr>
+        <w:t xml:space="preserve">git clone https://github.com/jhajek/packer-vagrant-build-scripts</w:t>
+      </w:r>
+      <w:r>
+        <w:t xml:space="preserve"> </w:t>
+      </w:r>
+      <w:r>
+        <w:t xml:space="preserve">navigate to the</w:t>
+      </w:r>
+      <w:r>
+        <w:t xml:space="preserve"> </w:t>
+      </w:r>
+      <w:r>
+        <w:rPr>
+          <w:rStyle w:val="VerbatimChar"/>
+        </w:rPr>
+        <w:t xml:space="preserve">packer/vanilla-install</w:t>
+      </w:r>
+      <w:r>
+        <w:t xml:space="preserve"> </w:t>
+      </w:r>
+      <w:r>
+        <w:t xml:space="preserve">directory from the command line. Issue the command:</w:t>
+      </w:r>
+      <w:r>
+        <w:t xml:space="preserve"> </w:t>
+      </w:r>
+      <w:r>
+        <w:rPr>
+          <w:rStyle w:val="VerbatimChar"/>
+        </w:rPr>
+        <w:t xml:space="preserve">packer build ubuntu18043-vanilla.json</w:t>
+      </w:r>
+    </w:p>
+    <w:p>
+      <w:pPr>
+        <w:pStyle w:val="BodyText"/>
+      </w:pPr>
+      <w:r>
+        <w:t xml:space="preserve">Take a screenshot of the output of the</w:t>
+      </w:r>
+      <w:r>
+        <w:t xml:space="preserve"> </w:t>
+      </w:r>
+      <w:r>
+        <w:rPr>
+          <w:rStyle w:val="VerbatimChar"/>
+        </w:rPr>
+        <w:t xml:space="preserve">build</w:t>
+      </w:r>
+      <w:r>
+        <w:t xml:space="preserve"> </w:t>
+      </w:r>
+      <w:r>
+        <w:t xml:space="preserve">directory showing the</w:t>
+      </w:r>
+      <w:r>
+        <w:t xml:space="preserve"> </w:t>
+      </w:r>
+      <w:r>
+        <w:rPr>
+          <w:rStyle w:val="VerbatimChar"/>
+        </w:rPr>
+        <w:t xml:space="preserve">*.box</w:t>
+      </w:r>
+      <w:r>
+        <w:t xml:space="preserve"> </w:t>
+      </w:r>
+      <w:r>
+        <w:t xml:space="preserve">file.</w:t>
+      </w:r>
+    </w:p>
+    <w:p>
+      <w:pPr>
         <w:pStyle w:val="Heading2"/>
       </w:pPr>
-      <w:bookmarkStart w:id="34" w:name="install-ide-editor"/>
+      <w:bookmarkStart w:id="36" w:name="install-ide-editor"/>
       <w:r>
         <w:t xml:space="preserve">Install IDE editor</w:t>
       </w:r>
-      <w:bookmarkEnd w:id="34"/>
+      <w:bookmarkEnd w:id="36"/>
     </w:p>
     <w:p>
       <w:pPr>
@@ -428,7 +571,7 @@
           <w:ilvl w:val="0"/>
         </w:numPr>
       </w:pPr>
-      <w:hyperlink r:id="rId35">
+      <w:hyperlink r:id="rId37">
         <w:r>
           <w:rPr>
             <w:rStyle w:val="Hyperlink"/>
@@ -457,7 +600,7 @@
           <w:ilvl w:val="0"/>
         </w:numPr>
       </w:pPr>
-      <w:hyperlink r:id="rId36">
+      <w:hyperlink r:id="rId38">
         <w:r>
           <w:rPr>
             <w:rStyle w:val="Hyperlink"/>
@@ -486,7 +629,7 @@
           <w:ilvl w:val="0"/>
         </w:numPr>
       </w:pPr>
-      <w:hyperlink r:id="rId37">
+      <w:hyperlink r:id="rId39">
         <w:r>
           <w:rPr>
             <w:rStyle w:val="Hyperlink"/>
@@ -515,7 +658,7 @@
           <w:ilvl w:val="0"/>
         </w:numPr>
       </w:pPr>
-      <w:hyperlink r:id="rId38">
+      <w:hyperlink r:id="rId40">
         <w:r>
           <w:rPr>
             <w:rStyle w:val="Hyperlink"/>
@@ -540,11 +683,11 @@
       <w:pPr>
         <w:pStyle w:val="Heading2"/>
       </w:pPr>
-      <w:bookmarkStart w:id="39" w:name="git-it-tutorial"/>
+      <w:bookmarkStart w:id="41" w:name="git-it-tutorial"/>
       <w:r>
         <w:t xml:space="preserve">Git-It Tutorial</w:t>
       </w:r>
-      <w:bookmarkEnd w:id="39"/>
+      <w:bookmarkEnd w:id="41"/>
     </w:p>
     <w:p>
       <w:pPr>
@@ -556,7 +699,7 @@
       <w:r>
         <w:t xml:space="preserve"> </w:t>
       </w:r>
-      <w:hyperlink r:id="rId40">
+      <w:hyperlink r:id="rId42">
         <w:r>
           <w:rPr>
             <w:rStyle w:val="Hyperlink"/>
@@ -580,11 +723,11 @@
       <w:pPr>
         <w:pStyle w:val="Heading2"/>
       </w:pPr>
-      <w:bookmarkStart w:id="41" w:name="create-and-push-your-readme.md"/>
+      <w:bookmarkStart w:id="43" w:name="create-and-push-your-readme.md"/>
       <w:r>
         <w:t xml:space="preserve">Create and Push your Readme.md</w:t>
       </w:r>
-      <w:bookmarkEnd w:id="41"/>
+      <w:bookmarkEnd w:id="43"/>
     </w:p>
     <w:p>
       <w:pPr>
@@ -628,7 +771,7 @@
       <w:r>
         <w:t xml:space="preserve"> </w:t>
       </w:r>
-      <w:hyperlink r:id="rId42">
+      <w:hyperlink r:id="rId44">
         <w:r>
           <w:rPr>
             <w:rStyle w:val="Hyperlink"/>
@@ -798,7 +941,7 @@
       <w:r>
         <w:t xml:space="preserve"> </w:t>
       </w:r>
-      <w:hyperlink r:id="rId43">
+      <w:hyperlink r:id="rId45">
         <w:r>
           <w:rPr>
             <w:rStyle w:val="Hyperlink"/>
@@ -826,11 +969,11 @@
       <w:pPr>
         <w:pStyle w:val="Heading2"/>
       </w:pPr>
-      <w:bookmarkStart w:id="44" w:name="final-deliverable-to-blackboard"/>
+      <w:bookmarkStart w:id="46" w:name="final-deliverable-to-blackboard"/>
       <w:r>
         <w:t xml:space="preserve">Final deliverable to Blackboard</w:t>
       </w:r>
-      <w:bookmarkEnd w:id="44"/>
+      <w:bookmarkEnd w:id="46"/>
     </w:p>
     <w:p>
       <w:pPr>

</xml_diff>

<commit_message>
Updated notes regarding virtualbox 6.1
</commit_message>
<xml_diff>
--- a/itmt-430/tooling-assignments/tooling-assignments.docx
+++ b/itmt-430/tooling-assignments/tooling-assignments.docx
@@ -341,13 +341,52 @@
     </w:p>
     <w:p>
       <w:pPr>
+        <w:pStyle w:val="BodyText"/>
+      </w:pPr>
+      <w:r>
+        <w:rPr>
+          <w:b/>
+        </w:rPr>
+        <w:t xml:space="preserve">Note</w:t>
+      </w:r>
+      <w:r>
+        <w:t xml:space="preserve"> </w:t>
+      </w:r>
+      <w:r>
+        <w:t xml:space="preserve">- there is some incompatibility with VirtualBox 6.1.x and Vagrant 2.2.6. There is currently a manual workaround at</w:t>
+      </w:r>
+      <w:r>
+        <w:t xml:space="preserve"> </w:t>
+      </w:r>
+      <w:hyperlink r:id="rId31">
+        <w:r>
+          <w:rPr>
+            <w:rStyle w:val="Hyperlink"/>
+          </w:rPr>
+          <w:t xml:space="preserve">https://blogs.oracle.com/scoter/getting-vagrant-226-working-with-virtualbox-61-ga</w:t>
+        </w:r>
+      </w:hyperlink>
+      <w:r>
+        <w:t xml:space="preserve">.</w:t>
+      </w:r>
+    </w:p>
+    <w:p>
+      <w:pPr>
+        <w:pStyle w:val="BodyText"/>
+      </w:pPr>
+      <w:r>
+        <w:t xml:space="preserve">Version 6.x works with Vagrant 2.2.6</w:t>
+      </w:r>
+    </w:p>
+    <w:p>
+      <w:pPr>
         <w:pStyle w:val="Heading2"/>
       </w:pPr>
-      <w:bookmarkStart w:id="31" w:name="install-vagrant"/>
+      <w:bookmarkStart w:id="32" w:name="install-vagrant"/>
       <w:r>
         <w:t xml:space="preserve">Install Vagrant</w:t>
       </w:r>
-      <w:bookmarkEnd w:id="31"/>
+      <w:bookmarkEnd w:id="32"/>
     </w:p>
     <w:p>
       <w:pPr>
@@ -359,7 +398,7 @@
       <w:r>
         <w:t xml:space="preserve"> </w:t>
       </w:r>
-      <w:hyperlink r:id="rId32">
+      <w:hyperlink r:id="rId33">
         <w:r>
           <w:rPr>
             <w:rStyle w:val="Hyperlink"/>
@@ -390,7 +429,7 @@
       <w:r>
         <w:t xml:space="preserve"> </w:t>
       </w:r>
-      <w:hyperlink r:id="rId33">
+      <w:hyperlink r:id="rId34">
         <w:r>
           <w:rPr>
             <w:rStyle w:val="Hyperlink"/>
@@ -421,13 +460,52 @@
     </w:p>
     <w:p>
       <w:pPr>
+        <w:pStyle w:val="BodyText"/>
+      </w:pPr>
+      <w:r>
+        <w:rPr>
+          <w:b/>
+        </w:rPr>
+        <w:t xml:space="preserve">Note</w:t>
+      </w:r>
+      <w:r>
+        <w:t xml:space="preserve"> </w:t>
+      </w:r>
+      <w:r>
+        <w:t xml:space="preserve">- there is some incompatibility with VirtualBox 6.1.x and Vagrant 2.2.6. There is currently a manual workaround at</w:t>
+      </w:r>
+      <w:r>
+        <w:t xml:space="preserve"> </w:t>
+      </w:r>
+      <w:hyperlink r:id="rId31">
+        <w:r>
+          <w:rPr>
+            <w:rStyle w:val="Hyperlink"/>
+          </w:rPr>
+          <w:t xml:space="preserve">https://blogs.oracle.com/scoter/getting-vagrant-226-working-with-virtualbox-61-ga</w:t>
+        </w:r>
+      </w:hyperlink>
+      <w:r>
+        <w:t xml:space="preserve">.</w:t>
+      </w:r>
+    </w:p>
+    <w:p>
+      <w:pPr>
+        <w:pStyle w:val="BodyText"/>
+      </w:pPr>
+      <w:r>
+        <w:t xml:space="preserve">Version 6.x works with Vagrant 2.2.6</w:t>
+      </w:r>
+    </w:p>
+    <w:p>
+      <w:pPr>
         <w:pStyle w:val="Heading2"/>
       </w:pPr>
-      <w:bookmarkStart w:id="34" w:name="install-packer.io"/>
+      <w:bookmarkStart w:id="35" w:name="install-packer.io"/>
       <w:r>
         <w:t xml:space="preserve">Install Packer.io</w:t>
       </w:r>
-      <w:bookmarkEnd w:id="34"/>
+      <w:bookmarkEnd w:id="35"/>
     </w:p>
     <w:p>
       <w:pPr>
@@ -439,7 +517,7 @@
       <w:r>
         <w:t xml:space="preserve"> </w:t>
       </w:r>
-      <w:hyperlink r:id="rId35">
+      <w:hyperlink r:id="rId36">
         <w:r>
           <w:rPr>
             <w:rStyle w:val="Hyperlink"/>
@@ -542,18 +620,75 @@
         <w:t xml:space="preserve"> </w:t>
       </w:r>
       <w:r>
-        <w:t xml:space="preserve">file.</w:t>
+        <w:t xml:space="preserve">file. In the</w:t>
+      </w:r>
+      <w:r>
+        <w:t xml:space="preserve"> </w:t>
+      </w:r>
+      <w:r>
+        <w:rPr>
+          <w:rStyle w:val="VerbatimChar"/>
+        </w:rPr>
+        <w:t xml:space="preserve">build</w:t>
+      </w:r>
+      <w:r>
+        <w:t xml:space="preserve"> </w:t>
+      </w:r>
+      <w:r>
+        <w:t xml:space="preserve">directory, create a directory named</w:t>
+      </w:r>
+      <w:r>
+        <w:t xml:space="preserve"> </w:t>
+      </w:r>
+      <w:r>
+        <w:rPr>
+          <w:b/>
+        </w:rPr>
+        <w:t xml:space="preserve">ubuntu-vanilla</w:t>
+      </w:r>
+      <w:r>
+        <w:t xml:space="preserve">.</w:t>
+      </w:r>
+      <w:r>
+        <w:t xml:space="preserve"> </w:t>
+      </w:r>
+      <w:r>
+        <w:rPr>
+          <w:rStyle w:val="VerbatimChar"/>
+        </w:rPr>
+        <w:t xml:space="preserve">cd</w:t>
+      </w:r>
+      <w:r>
+        <w:t xml:space="preserve"> </w:t>
+      </w:r>
+      <w:r>
+        <w:t xml:space="preserve">into that directory and issue the</w:t>
+      </w:r>
+      <w:r>
+        <w:t xml:space="preserve"> </w:t>
+      </w:r>
+      <w:r>
+        <w:rPr>
+          <w:rStyle w:val="VerbatimChar"/>
+        </w:rPr>
+        <w:t xml:space="preserve">vagrant init</w:t>
+      </w:r>
+      <w:r>
+        <w:t xml:space="preserve"> </w:t>
+      </w:r>
+      <w:r>
+        <w:t xml:space="preserve">command:</w:t>
       </w:r>
     </w:p>
     <w:p>
       <w:pPr>
         <w:pStyle w:val="Heading2"/>
       </w:pPr>
-      <w:bookmarkStart w:id="36" w:name="install-ide-editor"/>
+      <w:bookmarkStart w:id="37" w:name="install-ide-editor"/>
       <w:r>
         <w:t xml:space="preserve">Install IDE editor</w:t>
       </w:r>
-      <w:bookmarkEnd w:id="36"/>
+      <w:bookmarkEnd w:id="37"/>
     </w:p>
     <w:p>
       <w:pPr>
@@ -571,7 +706,7 @@
           <w:ilvl w:val="0"/>
         </w:numPr>
       </w:pPr>
-      <w:hyperlink r:id="rId37">
+      <w:hyperlink r:id="rId38">
         <w:r>
           <w:rPr>
             <w:rStyle w:val="Hyperlink"/>
@@ -600,7 +735,7 @@
           <w:ilvl w:val="0"/>
         </w:numPr>
       </w:pPr>
-      <w:hyperlink r:id="rId38">
+      <w:hyperlink r:id="rId39">
         <w:r>
           <w:rPr>
             <w:rStyle w:val="Hyperlink"/>
@@ -629,7 +764,7 @@
           <w:ilvl w:val="0"/>
         </w:numPr>
       </w:pPr>
-      <w:hyperlink r:id="rId39">
+      <w:hyperlink r:id="rId40">
         <w:r>
           <w:rPr>
             <w:rStyle w:val="Hyperlink"/>
@@ -658,7 +793,7 @@
           <w:ilvl w:val="0"/>
         </w:numPr>
       </w:pPr>
-      <w:hyperlink r:id="rId40">
+      <w:hyperlink r:id="rId41">
         <w:r>
           <w:rPr>
             <w:rStyle w:val="Hyperlink"/>
@@ -683,11 +818,11 @@
       <w:pPr>
         <w:pStyle w:val="Heading2"/>
       </w:pPr>
-      <w:bookmarkStart w:id="41" w:name="git-it-tutorial"/>
+      <w:bookmarkStart w:id="42" w:name="git-it-tutorial"/>
       <w:r>
         <w:t xml:space="preserve">Git-It Tutorial</w:t>
       </w:r>
-      <w:bookmarkEnd w:id="41"/>
+      <w:bookmarkEnd w:id="42"/>
     </w:p>
     <w:p>
       <w:pPr>
@@ -699,7 +834,7 @@
       <w:r>
         <w:t xml:space="preserve"> </w:t>
       </w:r>
-      <w:hyperlink r:id="rId42">
+      <w:hyperlink r:id="rId43">
         <w:r>
           <w:rPr>
             <w:rStyle w:val="Hyperlink"/>
@@ -723,11 +858,11 @@
       <w:pPr>
         <w:pStyle w:val="Heading2"/>
       </w:pPr>
-      <w:bookmarkStart w:id="43" w:name="create-and-push-your-readme.md"/>
+      <w:bookmarkStart w:id="44" w:name="create-and-push-your-readme.md"/>
       <w:r>
         <w:t xml:space="preserve">Create and Push your Readme.md</w:t>
       </w:r>
-      <w:bookmarkEnd w:id="43"/>
+      <w:bookmarkEnd w:id="44"/>
     </w:p>
     <w:p>
       <w:pPr>
@@ -771,7 +906,7 @@
       <w:r>
         <w:t xml:space="preserve"> </w:t>
       </w:r>
-      <w:hyperlink r:id="rId44">
+      <w:hyperlink r:id="rId45">
         <w:r>
           <w:rPr>
             <w:rStyle w:val="Hyperlink"/>
@@ -941,7 +1076,7 @@
       <w:r>
         <w:t xml:space="preserve"> </w:t>
       </w:r>
-      <w:hyperlink r:id="rId45">
+      <w:hyperlink r:id="rId46">
         <w:r>
           <w:rPr>
             <w:rStyle w:val="Hyperlink"/>
@@ -969,11 +1104,11 @@
       <w:pPr>
         <w:pStyle w:val="Heading2"/>
       </w:pPr>
-      <w:bookmarkStart w:id="46" w:name="final-deliverable-to-blackboard"/>
+      <w:bookmarkStart w:id="47" w:name="final-deliverable-to-blackboard"/>
       <w:r>
         <w:t xml:space="preserve">Final deliverable to Blackboard</w:t>
       </w:r>
-      <w:bookmarkEnd w:id="46"/>
+      <w:bookmarkEnd w:id="47"/>
     </w:p>
     <w:p>
       <w:pPr>

</xml_diff>

<commit_message>
Updated with choco pinning
</commit_message>
<xml_diff>
--- a/itmt-430/tooling-assignments/tooling-assignments.docx
+++ b/itmt-430/tooling-assignments/tooling-assignments.docx
@@ -344,7 +344,24 @@
         <w:pStyle w:val="BodyText"/>
       </w:pPr>
       <w:r>
-        <w:t xml:space="preserve">Try to use 6.0.x until the two applications are compatible. Here are the direct download links</w:t>
+        <w:t xml:space="preserve">In chocolatey you can pin the virtualbox version with this syntax (it needs to be on a line by itself)</w:t>
+      </w:r>
+      <w:r>
+        <w:t xml:space="preserve"> </w:t>
+      </w:r>
+      <w:r>
+        <w:rPr>
+          <w:rStyle w:val="VerbatimChar"/>
+        </w:rPr>
+        <w:t xml:space="preserve">choco install virtualbox --version 6.0.16</w:t>
+      </w:r>
+    </w:p>
+    <w:p>
+      <w:pPr>
+        <w:pStyle w:val="BodyText"/>
+      </w:pPr>
+      <w:r>
+        <w:t xml:space="preserve">Try to use 6.0.x until the two applications are compatible. Here are the direct download links:</w:t>
       </w:r>
     </w:p>
     <w:p>

</xml_diff>